<commit_message>
Creating Concept Art on GDD
</commit_message>
<xml_diff>
--- a/TowerDefenseGame.docx
+++ b/TowerDefenseGame.docx
@@ -575,6 +575,7 @@
           <w:docPartUnique/>
         </w:docPartObj>
       </w:sdtPr>
+      <w:sdtEndPr/>
       <w:sdtContent>
         <w:p>
           <w:pPr>
@@ -606,21 +607,7 @@
                 <w:color w:val="1155CC"/>
                 <w:u w:val="single"/>
               </w:rPr>
-              <w:t>Overv</w:t>
-            </w:r>
-            <w:r>
-              <w:rPr>
-                <w:color w:val="1155CC"/>
-                <w:u w:val="single"/>
-              </w:rPr>
-              <w:t>i</w:t>
-            </w:r>
-            <w:r>
-              <w:rPr>
-                <w:color w:val="1155CC"/>
-                <w:u w:val="single"/>
-              </w:rPr>
-              <w:t>ew</w:t>
+              <w:t>Overview</w:t>
             </w:r>
           </w:hyperlink>
         </w:p>
@@ -795,7 +782,14 @@
                 <w:color w:val="1155CC"/>
                 <w:u w:val="single"/>
               </w:rPr>
-              <w:t>The Elevator Pitch</w:t>
+              <w:t>The Elevator P</w:t>
+            </w:r>
+            <w:r>
+              <w:rPr>
+                <w:color w:val="1155CC"/>
+                <w:u w:val="single"/>
+              </w:rPr>
+              <w:t>itch</w:t>
             </w:r>
           </w:hyperlink>
         </w:p>
@@ -1582,19 +1576,7 @@
         </w:pBdr>
       </w:pPr>
       <w:r>
-        <w:t xml:space="preserve">Freemium, </w:t>
-      </w:r>
-      <w:r>
-        <w:t>Micro-transactions</w:t>
-      </w:r>
-      <w:r>
-        <w:t xml:space="preserve">, </w:t>
-      </w:r>
-      <w:r>
-        <w:t>Subscription</w:t>
-      </w:r>
-      <w:r>
-        <w:t xml:space="preserve"> and Ad Driven</w:t>
+        <w:t>Freemium, Micro-transactions, Subscription and Ad Driven</w:t>
       </w:r>
     </w:p>
     <w:p>
@@ -2033,7 +2015,13 @@
         <w:rPr>
           <w:color w:val="C0504D" w:themeColor="accent2"/>
         </w:rPr>
-        <w:t>&lt;Medium&gt; (Television, Games, Literature, Movies, etc.)</w:t>
+        <w:t xml:space="preserve">&lt;Medium&gt; </w:t>
+      </w:r>
+      <w:r>
+        <w:rPr>
+          <w:color w:val="C0504D" w:themeColor="accent2"/>
+        </w:rPr>
+        <w:t>(Television, Games, Literature, Movies, etc.)</w:t>
       </w:r>
     </w:p>
     <w:p>
@@ -2264,7 +2252,10 @@
         <w:ind w:left="360"/>
       </w:pPr>
       <w:r>
-        <w:t>/Pretend that you are pitching your game to an executive in an elevator.  You have less than 60 seconds./</w:t>
+        <w:t>/Pretend that you are pitching your game to an executive in an elevator.  You have l</w:t>
+      </w:r>
+      <w:r>
+        <w:t>ess than 60 seconds./</w:t>
       </w:r>
     </w:p>
     <w:p>
@@ -2559,7 +2550,10 @@
       <w:bookmarkStart w:id="16" w:name="_a8x4s87df6uk" w:colFirst="0" w:colLast="0"/>
       <w:bookmarkEnd w:id="16"/>
       <w:r>
-        <w:t>Core Gameplay Mechanics (Detailed)</w:t>
+        <w:t xml:space="preserve">Core </w:t>
+      </w:r>
+      <w:r>
+        <w:t>Gameplay Mechanics (Detailed)</w:t>
       </w:r>
     </w:p>
     <w:p>
@@ -2667,7 +2661,10 @@
         </w:pBdr>
       </w:pPr>
       <w:r>
-        <w:t>&lt;How it works&gt; /Describe in 2 Paragraphs or less/</w:t>
+        <w:t>&lt;How it works&gt; /Describe in 2 Paragrap</w:t>
+      </w:r>
+      <w:r>
+        <w:t>hs or less/</w:t>
       </w:r>
     </w:p>
     <w:p>
@@ -3244,7 +3241,10 @@
         </w:pBdr>
       </w:pPr>
       <w:r>
-        <w:t>/List required data -  Example: DEM data of the entire UK./</w:t>
+        <w:t xml:space="preserve">/List required data -  Example: DEM data of </w:t>
+      </w:r>
+      <w:r>
+        <w:t>the entire UK./</w:t>
       </w:r>
     </w:p>
     <w:p>
@@ -3996,7 +3996,10 @@
         </w:pBdr>
       </w:pPr>
       <w:r>
-        <w:t>Character Scripts (Player Pawn/Player Controller)</w:t>
+        <w:t xml:space="preserve">Character Scripts (Player </w:t>
+      </w:r>
+      <w:r>
+        <w:t>Pawn/Player Controller)</w:t>
       </w:r>
     </w:p>
     <w:p>
@@ -4432,13 +4435,7 @@
         </w:pBdr>
       </w:pPr>
       <w:r>
-        <w:t>[</w:t>
-      </w:r>
-      <w:r>
-        <w:t>Milestone 1</w:t>
-      </w:r>
-      <w:r>
-        <w:t>] Core Mechanic 1 – Nov - 2022</w:t>
+        <w:t>[Milestone 1] Core Mechanic 1 – Nov - 2022</w:t>
       </w:r>
     </w:p>
     <w:p>
@@ -4456,13 +4453,7 @@
         </w:pBdr>
       </w:pPr>
       <w:r>
-        <w:t>[</w:t>
-      </w:r>
-      <w:r>
-        <w:t>Milestone 2</w:t>
-      </w:r>
-      <w:r>
-        <w:t xml:space="preserve">] Core Mechanic 11 – Nov – 2022 </w:t>
+        <w:t xml:space="preserve">[Milestone 2] Core Mechanic 11 – Nov – 2022 </w:t>
       </w:r>
     </w:p>
     <w:p>
@@ -4555,13 +4546,7 @@
         </w:pBdr>
       </w:pPr>
       <w:r>
-        <w:t>[</w:t>
-      </w:r>
-      <w:r>
-        <w:t>Milestone 1</w:t>
-      </w:r>
-      <w:r>
-        <w:t xml:space="preserve">] Core Main Menu 14 – Nov – 2022 </w:t>
+        <w:t xml:space="preserve">[Milestone 1] Core Main Menu 14 – Nov – 2022 </w:t>
       </w:r>
     </w:p>
     <w:p>
@@ -4579,16 +4564,7 @@
         </w:pBdr>
       </w:pPr>
       <w:r>
-        <w:t>[</w:t>
-      </w:r>
-      <w:r>
-        <w:t>Milestone 2</w:t>
-      </w:r>
-      <w:r>
-        <w:t xml:space="preserve">] </w:t>
-      </w:r>
-      <w:r>
-        <w:t>Pending</w:t>
+        <w:t>[Milestone 2] Pending</w:t>
       </w:r>
     </w:p>
     <w:p>
@@ -4681,13 +4657,7 @@
         </w:pBdr>
       </w:pPr>
       <w:r>
-        <w:t>[</w:t>
-      </w:r>
-      <w:r>
-        <w:t>Milestone 1</w:t>
-      </w:r>
-      <w:r>
-        <w:t>] Pending</w:t>
+        <w:t>[Milestone 1] Pending</w:t>
       </w:r>
     </w:p>
     <w:p>
@@ -4837,9 +4807,773 @@
         <w:t>Etc.</w:t>
       </w:r>
     </w:p>
+    <w:p>
+      <w:r>
+        <w:br w:type="page"/>
+      </w:r>
+    </w:p>
+    <w:p>
+      <w:pPr>
+        <w:pBdr>
+          <w:top w:val="nil"/>
+          <w:left w:val="nil"/>
+          <w:bottom w:val="nil"/>
+          <w:right w:val="nil"/>
+          <w:between w:val="nil"/>
+        </w:pBdr>
+        <w:ind w:left="0" w:firstLine="0"/>
+        <w:rPr>
+          <w:b/>
+          <w:bCs/>
+          <w:sz w:val="32"/>
+          <w:szCs w:val="32"/>
+        </w:rPr>
+      </w:pPr>
+      <w:r>
+        <w:rPr>
+          <w:b/>
+          <w:bCs/>
+          <w:sz w:val="32"/>
+          <w:szCs w:val="32"/>
+        </w:rPr>
+        <w:lastRenderedPageBreak/>
+        <w:t>Design Concept Art</w:t>
+      </w:r>
+    </w:p>
+    <w:p>
+      <w:pPr>
+        <w:pStyle w:val="Heading1"/>
+        <w:pBdr>
+          <w:top w:val="nil"/>
+          <w:left w:val="nil"/>
+          <w:bottom w:val="nil"/>
+          <w:right w:val="nil"/>
+          <w:between w:val="nil"/>
+        </w:pBdr>
+        <w:ind w:left="360" w:hanging="360"/>
+      </w:pPr>
+      <w:r>
+        <w:t>Story and Gameplay</w:t>
+      </w:r>
+    </w:p>
+    <w:p>
+      <w:pPr>
+        <w:pStyle w:val="Heading2"/>
+        <w:numPr>
+          <w:ilvl w:val="0"/>
+          <w:numId w:val="1"/>
+        </w:numPr>
+        <w:pBdr>
+          <w:top w:val="nil"/>
+          <w:left w:val="nil"/>
+          <w:bottom w:val="nil"/>
+          <w:right w:val="nil"/>
+          <w:between w:val="nil"/>
+        </w:pBdr>
+      </w:pPr>
+      <w:r>
+        <w:t>Story (Brief)</w:t>
+      </w:r>
+    </w:p>
+    <w:p>
+      <w:pPr>
+        <w:numPr>
+          <w:ilvl w:val="1"/>
+          <w:numId w:val="1"/>
+        </w:numPr>
+        <w:pBdr>
+          <w:top w:val="nil"/>
+          <w:left w:val="nil"/>
+          <w:bottom w:val="nil"/>
+          <w:right w:val="nil"/>
+          <w:between w:val="nil"/>
+        </w:pBdr>
+        <w:ind w:left="360"/>
+      </w:pPr>
+      <w:r>
+        <w:t>Story about child getting bully or abuse</w:t>
+      </w:r>
+    </w:p>
+    <w:p>
+      <w:pPr>
+        <w:pBdr>
+          <w:top w:val="nil"/>
+          <w:left w:val="nil"/>
+          <w:bottom w:val="nil"/>
+          <w:right w:val="nil"/>
+          <w:between w:val="nil"/>
+        </w:pBdr>
+        <w:ind w:left="360"/>
+        <w:rPr>
+          <w:sz w:val="26"/>
+          <w:szCs w:val="26"/>
+        </w:rPr>
+      </w:pPr>
+    </w:p>
+    <w:p>
+      <w:pPr>
+        <w:pStyle w:val="Heading2"/>
+        <w:numPr>
+          <w:ilvl w:val="0"/>
+          <w:numId w:val="1"/>
+        </w:numPr>
+        <w:pBdr>
+          <w:top w:val="nil"/>
+          <w:left w:val="nil"/>
+          <w:bottom w:val="nil"/>
+          <w:right w:val="nil"/>
+          <w:between w:val="nil"/>
+        </w:pBdr>
+      </w:pPr>
+      <w:r>
+        <w:t xml:space="preserve">Story </w:t>
+      </w:r>
+      <w:r>
+        <w:t>Concept</w:t>
+      </w:r>
+    </w:p>
+    <w:p>
+      <w:pPr>
+        <w:numPr>
+          <w:ilvl w:val="1"/>
+          <w:numId w:val="1"/>
+        </w:numPr>
+        <w:pBdr>
+          <w:top w:val="nil"/>
+          <w:left w:val="nil"/>
+          <w:bottom w:val="nil"/>
+          <w:right w:val="nil"/>
+          <w:between w:val="nil"/>
+        </w:pBdr>
+        <w:ind w:left="360"/>
+        <w:rPr>
+          <w:b/>
+          <w:bCs/>
+          <w:sz w:val="32"/>
+          <w:szCs w:val="32"/>
+        </w:rPr>
+      </w:pPr>
+      <w:r>
+        <w:t>Chapter 1 - &gt; 25 Level</w:t>
+      </w:r>
+    </w:p>
+    <w:p>
+      <w:pPr>
+        <w:numPr>
+          <w:ilvl w:val="1"/>
+          <w:numId w:val="1"/>
+        </w:numPr>
+        <w:pBdr>
+          <w:top w:val="nil"/>
+          <w:left w:val="nil"/>
+          <w:bottom w:val="nil"/>
+          <w:right w:val="nil"/>
+          <w:between w:val="nil"/>
+        </w:pBdr>
+        <w:ind w:left="360"/>
+        <w:rPr>
+          <w:b/>
+          <w:bCs/>
+          <w:sz w:val="32"/>
+          <w:szCs w:val="32"/>
+        </w:rPr>
+      </w:pPr>
+      <w:r>
+        <w:t xml:space="preserve">Chapter </w:t>
+      </w:r>
+      <w:r>
+        <w:t>2</w:t>
+      </w:r>
+      <w:r>
+        <w:t xml:space="preserve"> - &gt; 25 Level</w:t>
+      </w:r>
+    </w:p>
+    <w:p>
+      <w:pPr>
+        <w:numPr>
+          <w:ilvl w:val="1"/>
+          <w:numId w:val="1"/>
+        </w:numPr>
+        <w:pBdr>
+          <w:top w:val="nil"/>
+          <w:left w:val="nil"/>
+          <w:bottom w:val="nil"/>
+          <w:right w:val="nil"/>
+          <w:between w:val="nil"/>
+        </w:pBdr>
+        <w:ind w:left="360"/>
+        <w:rPr>
+          <w:b/>
+          <w:bCs/>
+          <w:sz w:val="32"/>
+          <w:szCs w:val="32"/>
+        </w:rPr>
+      </w:pPr>
+      <w:r>
+        <w:t xml:space="preserve">Chapter </w:t>
+      </w:r>
+      <w:r>
+        <w:t>3</w:t>
+      </w:r>
+      <w:r>
+        <w:t xml:space="preserve"> - &gt; 25 Level</w:t>
+      </w:r>
+    </w:p>
+    <w:p>
+      <w:pPr>
+        <w:numPr>
+          <w:ilvl w:val="1"/>
+          <w:numId w:val="1"/>
+        </w:numPr>
+        <w:pBdr>
+          <w:top w:val="nil"/>
+          <w:left w:val="nil"/>
+          <w:bottom w:val="nil"/>
+          <w:right w:val="nil"/>
+          <w:between w:val="nil"/>
+        </w:pBdr>
+        <w:ind w:left="360"/>
+        <w:rPr>
+          <w:b/>
+          <w:bCs/>
+          <w:sz w:val="32"/>
+          <w:szCs w:val="32"/>
+        </w:rPr>
+      </w:pPr>
+      <w:r>
+        <w:t xml:space="preserve">Chapter </w:t>
+      </w:r>
+      <w:r>
+        <w:t>4</w:t>
+      </w:r>
+      <w:r>
+        <w:t xml:space="preserve"> - &gt; 25 Level</w:t>
+      </w:r>
+    </w:p>
+    <w:p>
+      <w:pPr>
+        <w:numPr>
+          <w:ilvl w:val="1"/>
+          <w:numId w:val="1"/>
+        </w:numPr>
+        <w:pBdr>
+          <w:top w:val="nil"/>
+          <w:left w:val="nil"/>
+          <w:bottom w:val="nil"/>
+          <w:right w:val="nil"/>
+          <w:between w:val="nil"/>
+        </w:pBdr>
+        <w:ind w:left="360"/>
+        <w:rPr>
+          <w:b/>
+          <w:bCs/>
+          <w:sz w:val="32"/>
+          <w:szCs w:val="32"/>
+        </w:rPr>
+      </w:pPr>
+      <w:r>
+        <w:t xml:space="preserve">Chapter </w:t>
+      </w:r>
+      <w:r>
+        <w:t>5</w:t>
+      </w:r>
+      <w:r>
+        <w:t xml:space="preserve"> - &gt; 25 Level</w:t>
+      </w:r>
+    </w:p>
+    <w:p>
+      <w:pPr>
+        <w:numPr>
+          <w:ilvl w:val="1"/>
+          <w:numId w:val="1"/>
+        </w:numPr>
+        <w:pBdr>
+          <w:top w:val="nil"/>
+          <w:left w:val="nil"/>
+          <w:bottom w:val="nil"/>
+          <w:right w:val="nil"/>
+          <w:between w:val="nil"/>
+        </w:pBdr>
+        <w:ind w:left="360"/>
+        <w:rPr>
+          <w:b/>
+          <w:bCs/>
+          <w:sz w:val="32"/>
+          <w:szCs w:val="32"/>
+        </w:rPr>
+      </w:pPr>
+      <w:r>
+        <w:t xml:space="preserve">Chapter </w:t>
+      </w:r>
+      <w:r>
+        <w:t>6</w:t>
+      </w:r>
+      <w:r>
+        <w:t xml:space="preserve"> - &gt; 25 Level</w:t>
+      </w:r>
+    </w:p>
+    <w:p>
+      <w:pPr>
+        <w:numPr>
+          <w:ilvl w:val="1"/>
+          <w:numId w:val="1"/>
+        </w:numPr>
+        <w:pBdr>
+          <w:top w:val="nil"/>
+          <w:left w:val="nil"/>
+          <w:bottom w:val="nil"/>
+          <w:right w:val="nil"/>
+          <w:between w:val="nil"/>
+        </w:pBdr>
+        <w:ind w:left="360"/>
+        <w:rPr>
+          <w:b/>
+          <w:bCs/>
+          <w:sz w:val="32"/>
+          <w:szCs w:val="32"/>
+        </w:rPr>
+      </w:pPr>
+      <w:r>
+        <w:t xml:space="preserve">Chapter </w:t>
+      </w:r>
+      <w:r>
+        <w:t>7</w:t>
+      </w:r>
+      <w:r>
+        <w:t xml:space="preserve"> - &gt; 25 Level</w:t>
+      </w:r>
+    </w:p>
+    <w:p>
+      <w:pPr>
+        <w:numPr>
+          <w:ilvl w:val="1"/>
+          <w:numId w:val="1"/>
+        </w:numPr>
+        <w:pBdr>
+          <w:top w:val="nil"/>
+          <w:left w:val="nil"/>
+          <w:bottom w:val="nil"/>
+          <w:right w:val="nil"/>
+          <w:between w:val="nil"/>
+        </w:pBdr>
+        <w:ind w:left="360"/>
+        <w:rPr>
+          <w:b/>
+          <w:bCs/>
+          <w:sz w:val="32"/>
+          <w:szCs w:val="32"/>
+        </w:rPr>
+      </w:pPr>
+      <w:r>
+        <w:t xml:space="preserve">Chapter </w:t>
+      </w:r>
+      <w:r>
+        <w:t>8</w:t>
+      </w:r>
+      <w:r>
+        <w:t xml:space="preserve"> - &gt; 25 Level</w:t>
+      </w:r>
+    </w:p>
+    <w:p>
+      <w:pPr>
+        <w:numPr>
+          <w:ilvl w:val="1"/>
+          <w:numId w:val="1"/>
+        </w:numPr>
+        <w:pBdr>
+          <w:top w:val="nil"/>
+          <w:left w:val="nil"/>
+          <w:bottom w:val="nil"/>
+          <w:right w:val="nil"/>
+          <w:between w:val="nil"/>
+        </w:pBdr>
+        <w:ind w:left="360"/>
+        <w:rPr>
+          <w:b/>
+          <w:bCs/>
+          <w:sz w:val="32"/>
+          <w:szCs w:val="32"/>
+        </w:rPr>
+      </w:pPr>
+      <w:r>
+        <w:t xml:space="preserve">Chapter </w:t>
+      </w:r>
+      <w:r>
+        <w:t>9</w:t>
+      </w:r>
+      <w:r>
+        <w:t xml:space="preserve"> - &gt; 25 Level</w:t>
+      </w:r>
+    </w:p>
+    <w:p>
+      <w:pPr>
+        <w:numPr>
+          <w:ilvl w:val="1"/>
+          <w:numId w:val="1"/>
+        </w:numPr>
+        <w:pBdr>
+          <w:top w:val="nil"/>
+          <w:left w:val="nil"/>
+          <w:bottom w:val="nil"/>
+          <w:right w:val="nil"/>
+          <w:between w:val="nil"/>
+        </w:pBdr>
+        <w:ind w:left="360"/>
+        <w:rPr>
+          <w:b/>
+          <w:bCs/>
+          <w:sz w:val="32"/>
+          <w:szCs w:val="32"/>
+        </w:rPr>
+      </w:pPr>
+      <w:r>
+        <w:t>Chapter 1</w:t>
+      </w:r>
+      <w:r>
+        <w:t>0</w:t>
+      </w:r>
+      <w:r>
+        <w:t xml:space="preserve"> - &gt; 25 Level</w:t>
+      </w:r>
+      <w:r>
+        <w:br/>
+      </w:r>
+    </w:p>
+    <w:p>
+      <w:pPr>
+        <w:pBdr>
+          <w:top w:val="nil"/>
+          <w:left w:val="nil"/>
+          <w:bottom w:val="nil"/>
+          <w:right w:val="nil"/>
+          <w:between w:val="nil"/>
+        </w:pBdr>
+        <w:ind w:left="360" w:firstLine="0"/>
+        <w:rPr>
+          <w:b/>
+          <w:bCs/>
+          <w:sz w:val="32"/>
+          <w:szCs w:val="32"/>
+        </w:rPr>
+      </w:pPr>
+      <w:r>
+        <w:rPr>
+          <w:b/>
+          <w:bCs/>
+          <w:sz w:val="32"/>
+          <w:szCs w:val="32"/>
+        </w:rPr>
+        <w:t>Chapter 1</w:t>
+      </w:r>
+      <w:r>
+        <w:rPr>
+          <w:b/>
+          <w:bCs/>
+          <w:sz w:val="32"/>
+          <w:szCs w:val="32"/>
+        </w:rPr>
+        <w:br/>
+        <w:t xml:space="preserve">/* </w:t>
+      </w:r>
+    </w:p>
+    <w:p>
+      <w:pPr>
+        <w:pStyle w:val="ListParagraph"/>
+        <w:numPr>
+          <w:ilvl w:val="0"/>
+          <w:numId w:val="3"/>
+        </w:numPr>
+        <w:pBdr>
+          <w:top w:val="nil"/>
+          <w:left w:val="nil"/>
+          <w:bottom w:val="nil"/>
+          <w:right w:val="nil"/>
+          <w:between w:val="nil"/>
+        </w:pBdr>
+        <w:rPr>
+          <w:b/>
+          <w:bCs/>
+          <w:sz w:val="32"/>
+          <w:szCs w:val="32"/>
+        </w:rPr>
+      </w:pPr>
+      <w:r>
+        <w:rPr>
+          <w:b/>
+          <w:bCs/>
+          <w:sz w:val="32"/>
+          <w:szCs w:val="32"/>
+        </w:rPr>
+        <w:t>Environments will be fix untill level 25</w:t>
+      </w:r>
+    </w:p>
+    <w:p>
+      <w:pPr>
+        <w:pStyle w:val="ListParagraph"/>
+        <w:numPr>
+          <w:ilvl w:val="0"/>
+          <w:numId w:val="3"/>
+        </w:numPr>
+        <w:pBdr>
+          <w:top w:val="nil"/>
+          <w:left w:val="nil"/>
+          <w:bottom w:val="nil"/>
+          <w:right w:val="nil"/>
+          <w:between w:val="nil"/>
+        </w:pBdr>
+        <w:rPr>
+          <w:b/>
+          <w:bCs/>
+          <w:sz w:val="32"/>
+          <w:szCs w:val="32"/>
+        </w:rPr>
+      </w:pPr>
+      <w:r>
+        <w:rPr>
+          <w:b/>
+          <w:bCs/>
+          <w:sz w:val="32"/>
+          <w:szCs w:val="32"/>
+        </w:rPr>
+        <w:t>Change The enemy every 5 level</w:t>
+      </w:r>
+    </w:p>
+    <w:p>
+      <w:pPr>
+        <w:pBdr>
+          <w:top w:val="nil"/>
+          <w:left w:val="nil"/>
+          <w:bottom w:val="nil"/>
+          <w:right w:val="nil"/>
+          <w:between w:val="nil"/>
+        </w:pBdr>
+        <w:ind w:left="0" w:firstLine="0"/>
+        <w:rPr>
+          <w:b/>
+          <w:bCs/>
+          <w:sz w:val="32"/>
+          <w:szCs w:val="32"/>
+        </w:rPr>
+      </w:pPr>
+    </w:p>
+    <w:p>
+      <w:pPr>
+        <w:pBdr>
+          <w:top w:val="nil"/>
+          <w:left w:val="nil"/>
+          <w:bottom w:val="nil"/>
+          <w:right w:val="nil"/>
+          <w:between w:val="nil"/>
+        </w:pBdr>
+        <w:ind w:left="0" w:firstLine="0"/>
+        <w:rPr>
+          <w:b/>
+          <w:bCs/>
+          <w:sz w:val="32"/>
+          <w:szCs w:val="32"/>
+        </w:rPr>
+      </w:pPr>
+      <w:r>
+        <w:rPr>
+          <w:b/>
+          <w:bCs/>
+          <w:sz w:val="32"/>
+          <w:szCs w:val="32"/>
+        </w:rPr>
+        <w:t>Camer</w:t>
+      </w:r>
+      <w:r>
+        <w:rPr>
+          <w:b/>
+          <w:bCs/>
+          <w:sz w:val="32"/>
+          <w:szCs w:val="32"/>
+        </w:rPr>
+        <w:t>a</w:t>
+      </w:r>
+      <w:r>
+        <w:rPr>
+          <w:b/>
+          <w:bCs/>
+          <w:sz w:val="32"/>
+          <w:szCs w:val="32"/>
+        </w:rPr>
+        <w:t xml:space="preserve"> Pov</w:t>
+      </w:r>
+    </w:p>
+    <w:p>
+      <w:pPr>
+        <w:pBdr>
+          <w:top w:val="nil"/>
+          <w:left w:val="nil"/>
+          <w:bottom w:val="nil"/>
+          <w:right w:val="nil"/>
+          <w:between w:val="nil"/>
+        </w:pBdr>
+        <w:ind w:left="0" w:firstLine="0"/>
+        <w:rPr>
+          <w:b/>
+          <w:bCs/>
+          <w:sz w:val="32"/>
+          <w:szCs w:val="32"/>
+        </w:rPr>
+      </w:pPr>
+      <w:r>
+        <w:rPr>
+          <w:b/>
+          <w:bCs/>
+          <w:sz w:val="32"/>
+          <w:szCs w:val="32"/>
+        </w:rPr>
+        <w:drawing>
+          <wp:inline distT="0" distB="0" distL="0" distR="0" wp14:anchorId="14CA9E18" wp14:editId="3C1FBE8F">
+            <wp:extent cx="1739900" cy="1155700"/>
+            <wp:effectExtent l="0" t="0" r="0" b="0"/>
+            <wp:docPr id="1" name="Picture 1"/>
+            <wp:cNvGraphicFramePr>
+              <a:graphicFrameLocks xmlns:a="http://schemas.openxmlformats.org/drawingml/2006/main" noChangeAspect="1"/>
+            </wp:cNvGraphicFramePr>
+            <a:graphic xmlns:a="http://schemas.openxmlformats.org/drawingml/2006/main">
+              <a:graphicData uri="http://schemas.openxmlformats.org/drawingml/2006/picture">
+                <pic:pic xmlns:pic="http://schemas.openxmlformats.org/drawingml/2006/picture">
+                  <pic:nvPicPr>
+                    <pic:cNvPr id="1" name=""/>
+                    <pic:cNvPicPr/>
+                  </pic:nvPicPr>
+                  <pic:blipFill>
+                    <a:blip r:embed="rId7"/>
+                    <a:stretch>
+                      <a:fillRect/>
+                    </a:stretch>
+                  </pic:blipFill>
+                  <pic:spPr>
+                    <a:xfrm>
+                      <a:off x="0" y="0"/>
+                      <a:ext cx="1739900" cy="1155700"/>
+                    </a:xfrm>
+                    <a:prstGeom prst="rect">
+                      <a:avLst/>
+                    </a:prstGeom>
+                  </pic:spPr>
+                </pic:pic>
+              </a:graphicData>
+            </a:graphic>
+          </wp:inline>
+        </w:drawing>
+      </w:r>
+      <w:r>
+        <w:rPr>
+          <w:noProof/>
+        </w:rPr>
+        <w:t xml:space="preserve"> </w:t>
+      </w:r>
+      <w:r>
+        <w:rPr>
+          <w:noProof/>
+        </w:rPr>
+        <w:drawing>
+          <wp:inline distT="0" distB="0" distL="0" distR="0" wp14:anchorId="6E20C5AD" wp14:editId="7A4C7B20">
+            <wp:extent cx="1854200" cy="1092200"/>
+            <wp:effectExtent l="0" t="0" r="0" b="0"/>
+            <wp:docPr id="3" name="Picture 3"/>
+            <wp:cNvGraphicFramePr>
+              <a:graphicFrameLocks xmlns:a="http://schemas.openxmlformats.org/drawingml/2006/main" noChangeAspect="1"/>
+            </wp:cNvGraphicFramePr>
+            <a:graphic xmlns:a="http://schemas.openxmlformats.org/drawingml/2006/main">
+              <a:graphicData uri="http://schemas.openxmlformats.org/drawingml/2006/picture">
+                <pic:pic xmlns:pic="http://schemas.openxmlformats.org/drawingml/2006/picture">
+                  <pic:nvPicPr>
+                    <pic:cNvPr id="1" name=""/>
+                    <pic:cNvPicPr/>
+                  </pic:nvPicPr>
+                  <pic:blipFill>
+                    <a:blip r:embed="rId8"/>
+                    <a:stretch>
+                      <a:fillRect/>
+                    </a:stretch>
+                  </pic:blipFill>
+                  <pic:spPr>
+                    <a:xfrm>
+                      <a:off x="0" y="0"/>
+                      <a:ext cx="1854200" cy="1092200"/>
+                    </a:xfrm>
+                    <a:prstGeom prst="rect">
+                      <a:avLst/>
+                    </a:prstGeom>
+                  </pic:spPr>
+                </pic:pic>
+              </a:graphicData>
+            </a:graphic>
+          </wp:inline>
+        </w:drawing>
+      </w:r>
+    </w:p>
+    <w:p>
+      <w:pPr>
+        <w:pBdr>
+          <w:top w:val="nil"/>
+          <w:left w:val="nil"/>
+          <w:bottom w:val="nil"/>
+          <w:right w:val="nil"/>
+          <w:between w:val="nil"/>
+        </w:pBdr>
+        <w:ind w:left="0" w:firstLine="0"/>
+        <w:rPr>
+          <w:b/>
+          <w:bCs/>
+          <w:sz w:val="32"/>
+          <w:szCs w:val="32"/>
+        </w:rPr>
+      </w:pPr>
+      <w:r>
+        <w:rPr>
+          <w:b/>
+          <w:bCs/>
+          <w:sz w:val="32"/>
+          <w:szCs w:val="32"/>
+        </w:rPr>
+        <w:t>Environment Asset</w:t>
+      </w:r>
+    </w:p>
+    <w:p>
+      <w:pPr>
+        <w:pBdr>
+          <w:top w:val="nil"/>
+          <w:left w:val="nil"/>
+          <w:bottom w:val="nil"/>
+          <w:right w:val="nil"/>
+          <w:between w:val="nil"/>
+        </w:pBdr>
+        <w:ind w:left="0" w:firstLine="0"/>
+        <w:rPr>
+          <w:b/>
+          <w:bCs/>
+          <w:sz w:val="32"/>
+          <w:szCs w:val="32"/>
+        </w:rPr>
+      </w:pPr>
+    </w:p>
+    <w:p>
+      <w:pPr>
+        <w:pBdr>
+          <w:top w:val="nil"/>
+          <w:left w:val="nil"/>
+          <w:bottom w:val="nil"/>
+          <w:right w:val="nil"/>
+          <w:between w:val="nil"/>
+        </w:pBdr>
+        <w:ind w:left="360" w:firstLine="0"/>
+        <w:rPr>
+          <w:b/>
+          <w:bCs/>
+          <w:sz w:val="32"/>
+          <w:szCs w:val="32"/>
+        </w:rPr>
+      </w:pPr>
+    </w:p>
     <w:sectPr>
-      <w:headerReference w:type="default" r:id="rId7"/>
-      <w:footerReference w:type="default" r:id="rId8"/>
+      <w:headerReference w:type="default" r:id="rId9"/>
+      <w:footerReference w:type="default" r:id="rId10"/>
       <w:pgSz w:w="12240" w:h="15840"/>
       <w:pgMar w:top="1440" w:right="1440" w:bottom="1440" w:left="1440" w:header="0" w:footer="720" w:gutter="0"/>
       <w:pgNumType w:start="1"/>
@@ -5193,11 +5927,126 @@
       </w:rPr>
     </w:lvl>
   </w:abstractNum>
+  <w:abstractNum w:abstractNumId="2" w15:restartNumberingAfterBreak="0">
+    <w:nsid w:val="73D6386F"/>
+    <w:multiLevelType w:val="hybridMultilevel"/>
+    <w:tmpl w:val="A8DEB622"/>
+    <w:lvl w:ilvl="0" w:tplc="17FA5440">
+      <w:numFmt w:val="bullet"/>
+      <w:lvlText w:val=""/>
+      <w:lvlJc w:val="left"/>
+      <w:pPr>
+        <w:ind w:left="720" w:hanging="360"/>
+      </w:pPr>
+      <w:rPr>
+        <w:rFonts w:ascii="Wingdings" w:eastAsia="Calibri" w:hAnsi="Wingdings" w:cs="Calibri" w:hint="default"/>
+      </w:rPr>
+    </w:lvl>
+    <w:lvl w:ilvl="1" w:tplc="04090003" w:tentative="1">
+      <w:start w:val="1"/>
+      <w:numFmt w:val="bullet"/>
+      <w:lvlText w:val="o"/>
+      <w:lvlJc w:val="left"/>
+      <w:pPr>
+        <w:ind w:left="1440" w:hanging="360"/>
+      </w:pPr>
+      <w:rPr>
+        <w:rFonts w:ascii="Courier New" w:hAnsi="Courier New" w:cs="Courier New" w:hint="default"/>
+      </w:rPr>
+    </w:lvl>
+    <w:lvl w:ilvl="2" w:tplc="04090005" w:tentative="1">
+      <w:start w:val="1"/>
+      <w:numFmt w:val="bullet"/>
+      <w:lvlText w:val=""/>
+      <w:lvlJc w:val="left"/>
+      <w:pPr>
+        <w:ind w:left="2160" w:hanging="360"/>
+      </w:pPr>
+      <w:rPr>
+        <w:rFonts w:ascii="Wingdings" w:hAnsi="Wingdings" w:hint="default"/>
+      </w:rPr>
+    </w:lvl>
+    <w:lvl w:ilvl="3" w:tplc="04090001" w:tentative="1">
+      <w:start w:val="1"/>
+      <w:numFmt w:val="bullet"/>
+      <w:lvlText w:val=""/>
+      <w:lvlJc w:val="left"/>
+      <w:pPr>
+        <w:ind w:left="2880" w:hanging="360"/>
+      </w:pPr>
+      <w:rPr>
+        <w:rFonts w:ascii="Symbol" w:hAnsi="Symbol" w:hint="default"/>
+      </w:rPr>
+    </w:lvl>
+    <w:lvl w:ilvl="4" w:tplc="04090003" w:tentative="1">
+      <w:start w:val="1"/>
+      <w:numFmt w:val="bullet"/>
+      <w:lvlText w:val="o"/>
+      <w:lvlJc w:val="left"/>
+      <w:pPr>
+        <w:ind w:left="3600" w:hanging="360"/>
+      </w:pPr>
+      <w:rPr>
+        <w:rFonts w:ascii="Courier New" w:hAnsi="Courier New" w:cs="Courier New" w:hint="default"/>
+      </w:rPr>
+    </w:lvl>
+    <w:lvl w:ilvl="5" w:tplc="04090005" w:tentative="1">
+      <w:start w:val="1"/>
+      <w:numFmt w:val="bullet"/>
+      <w:lvlText w:val=""/>
+      <w:lvlJc w:val="left"/>
+      <w:pPr>
+        <w:ind w:left="4320" w:hanging="360"/>
+      </w:pPr>
+      <w:rPr>
+        <w:rFonts w:ascii="Wingdings" w:hAnsi="Wingdings" w:hint="default"/>
+      </w:rPr>
+    </w:lvl>
+    <w:lvl w:ilvl="6" w:tplc="04090001" w:tentative="1">
+      <w:start w:val="1"/>
+      <w:numFmt w:val="bullet"/>
+      <w:lvlText w:val=""/>
+      <w:lvlJc w:val="left"/>
+      <w:pPr>
+        <w:ind w:left="5040" w:hanging="360"/>
+      </w:pPr>
+      <w:rPr>
+        <w:rFonts w:ascii="Symbol" w:hAnsi="Symbol" w:hint="default"/>
+      </w:rPr>
+    </w:lvl>
+    <w:lvl w:ilvl="7" w:tplc="04090003" w:tentative="1">
+      <w:start w:val="1"/>
+      <w:numFmt w:val="bullet"/>
+      <w:lvlText w:val="o"/>
+      <w:lvlJc w:val="left"/>
+      <w:pPr>
+        <w:ind w:left="5760" w:hanging="360"/>
+      </w:pPr>
+      <w:rPr>
+        <w:rFonts w:ascii="Courier New" w:hAnsi="Courier New" w:cs="Courier New" w:hint="default"/>
+      </w:rPr>
+    </w:lvl>
+    <w:lvl w:ilvl="8" w:tplc="04090005" w:tentative="1">
+      <w:start w:val="1"/>
+      <w:numFmt w:val="bullet"/>
+      <w:lvlText w:val=""/>
+      <w:lvlJc w:val="left"/>
+      <w:pPr>
+        <w:ind w:left="6480" w:hanging="360"/>
+      </w:pPr>
+      <w:rPr>
+        <w:rFonts w:ascii="Wingdings" w:hAnsi="Wingdings" w:hint="default"/>
+      </w:rPr>
+    </w:lvl>
+  </w:abstractNum>
   <w:num w:numId="1" w16cid:durableId="100221703">
     <w:abstractNumId w:val="1"/>
   </w:num>
   <w:num w:numId="2" w16cid:durableId="1954898863">
     <w:abstractNumId w:val="0"/>
+  </w:num>
+  <w:num w:numId="3" w16cid:durableId="643043659">
+    <w:abstractNumId w:val="2"/>
   </w:num>
 </w:numbering>
 </file>

</xml_diff>